<commit_message>
Ejercicio 4 con corrida manual
</commit_message>
<xml_diff>
--- a/Soluciones/Problema #4.docx
+++ b/Soluciones/Problema #4.docx
@@ -3,7 +3,32 @@
 <w:document xmlns:wpc="http://schemas.microsoft.com/office/word/2010/wordprocessingCanvas" xmlns:cx="http://schemas.microsoft.com/office/drawing/2014/chartex" xmlns:cx1="http://schemas.microsoft.com/office/drawing/2015/9/8/chartex" xmlns:cx2="http://schemas.microsoft.com/office/drawing/2015/10/21/chartex" xmlns:cx3="http://schemas.microsoft.com/office/drawing/2016/5/9/chartex" xmlns:cx4="http://schemas.microsoft.com/office/drawing/2016/5/10/chartex" xmlns:cx5="http://schemas.microsoft.com/office/drawing/2016/5/11/chartex" xmlns:cx6="http://schemas.microsoft.com/office/drawing/2016/5/12/chartex" xmlns:cx7="http://schemas.microsoft.com/office/drawing/2016/5/13/chartex" xmlns:cx8="http://schemas.microsoft.com/office/drawing/2016/5/14/chartex" xmlns:mc="http://schemas.openxmlformats.org/markup-compatibility/2006" xmlns:aink="http://schemas.microsoft.com/office/drawing/2016/ink" xmlns:am3d="http://schemas.microsoft.com/office/drawing/2017/model3d" xmlns:o="urn:schemas-microsoft-com:office:office" xmlns:oel="http://schemas.microsoft.com/office/2019/extlst" xmlns:r="http://schemas.openxmlformats.org/officeDocument/2006/relationships" xmlns:m="http://schemas.openxmlformats.org/officeDocument/2006/math" xmlns:v="urn:schemas-microsoft-com:vml" xmlns:wp14="http://schemas.microsoft.com/office/word/2010/wordprocessingDrawing" xmlns:wp="http://schemas.openxmlformats.org/drawingml/2006/wordprocessingDrawing" xmlns:w10="urn:schemas-microsoft-com:office:word" xmlns:w="http://schemas.openxmlformats.org/wordprocessingml/2006/main" xmlns:w14="http://schemas.microsoft.com/office/word/2010/wordml" xmlns:w15="http://schemas.microsoft.com/office/word/2012/wordml" xmlns:w16cex="http://schemas.microsoft.com/office/word/2018/wordml/cex" xmlns:w16cid="http://schemas.microsoft.com/office/word/2016/wordml/cid" xmlns:w16="http://schemas.microsoft.com/office/word/2018/wordml" xmlns:w16sdtdh="http://schemas.microsoft.com/office/word/2020/wordml/sdtdatahash" xmlns:w16se="http://schemas.microsoft.com/office/word/2015/wordml/symex" xmlns:wpg="http://schemas.microsoft.com/office/word/2010/wordprocessingGroup" xmlns:wpi="http://schemas.microsoft.com/office/word/2010/wordprocessingInk" xmlns:wne="http://schemas.microsoft.com/office/word/2006/wordml" xmlns:wps="http://schemas.microsoft.com/office/word/2010/wordprocessingShape" mc:Ignorable="w14 w15 w16se w16cid w16 w16cex w16sdtdh wp14">
   <w:body>
     <w:p>
-      <w:r>
+      <w:pPr>
+        <w:jc w:val="center"/>
+        <w:rPr>
+          <w:b/>
+          <w:bCs/>
+          <w:sz w:val="24"/>
+          <w:szCs w:val="24"/>
+        </w:rPr>
+      </w:pPr>
+      <w:r>
+        <w:rPr>
+          <w:b/>
+          <w:bCs/>
+          <w:sz w:val="24"/>
+          <w:szCs w:val="24"/>
+        </w:rPr>
+        <w:t>Problema a resolver:</w:t>
+      </w:r>
+      <w:r>
+        <w:rPr>
+          <w:b/>
+          <w:bCs/>
+          <w:noProof/>
+          <w:sz w:val="24"/>
+          <w:szCs w:val="24"/>
+        </w:rPr>
         <w:drawing>
           <wp:inline distT="0" distB="0" distL="0" distR="0" wp14:anchorId="2C3FCE59" wp14:editId="26DC0AAA">
             <wp:extent cx="5400040" cy="854075"/>
@@ -20,7 +45,7 @@
                     <pic:cNvPicPr/>
                   </pic:nvPicPr>
                   <pic:blipFill>
-                    <a:blip r:embed="rId4"/>
+                    <a:blip r:embed="rId5"/>
                     <a:stretch>
                       <a:fillRect/>
                     </a:stretch>
@@ -33,6 +58,1115 @@
                     <a:prstGeom prst="rect">
                       <a:avLst/>
                     </a:prstGeom>
+                  </pic:spPr>
+                </pic:pic>
+              </a:graphicData>
+            </a:graphic>
+          </wp:inline>
+        </w:drawing>
+      </w:r>
+    </w:p>
+    <w:p>
+      <w:r>
+        <w:t>Análisis: Se genera un numero aleatorio entre 1 y 100, se crean variables de intentos y de verificar si el usuario ganó. Se ejecuta un bucle con el numero de intentos y se pide al usuario un número. Si es igual al generado automáticamente, se sale del bucle y se muestra el mensaje de que ganó. Caso contrario se le vuelve a pedir el número con pistas hasta que se agoten los intentos. Si se agotó los intentos y nunca lo adivinó, decirle que perdió y mostrar el número generado.</w:t>
+      </w:r>
+    </w:p>
+    <w:p/>
+    <w:p>
+      <w:pPr>
+        <w:jc w:val="center"/>
+      </w:pPr>
+      <w:r>
+        <w:t>Variables:</w:t>
+      </w:r>
+    </w:p>
+    <w:p>
+      <w:r>
+        <w:t>numeroAleatorio (i) [1…100], intentos (i) [1…10], numeroUsuario (i) [-…+], usuarioGano (b) [true, false]</w:t>
+      </w:r>
+    </w:p>
+    <w:p>
+      <w:pPr>
+        <w:jc w:val="center"/>
+        <w:rPr>
+          <w:b/>
+          <w:bCs/>
+        </w:rPr>
+      </w:pPr>
+      <w:r>
+        <w:rPr>
+          <w:b/>
+          <w:bCs/>
+        </w:rPr>
+        <w:t>Pseudocódigo:</w:t>
+      </w:r>
+    </w:p>
+    <w:p/>
+    <w:p>
+      <w:pPr>
+        <w:rPr>
+          <w:b/>
+          <w:bCs/>
+        </w:rPr>
+      </w:pPr>
+      <w:r>
+        <w:rPr>
+          <w:b/>
+          <w:bCs/>
+        </w:rPr>
+        <w:t>Algoritmo taller7algoritmo4</w:t>
+      </w:r>
+    </w:p>
+    <w:p>
+      <w:pPr>
+        <w:rPr>
+          <w:b/>
+          <w:bCs/>
+        </w:rPr>
+      </w:pPr>
+      <w:r>
+        <w:rPr>
+          <w:b/>
+          <w:bCs/>
+        </w:rPr>
+        <w:tab/>
+        <w:t>numeroAleatorio = Aleatorio(1,100)</w:t>
+      </w:r>
+    </w:p>
+    <w:p>
+      <w:pPr>
+        <w:rPr>
+          <w:b/>
+          <w:bCs/>
+        </w:rPr>
+      </w:pPr>
+      <w:r>
+        <w:rPr>
+          <w:b/>
+          <w:bCs/>
+        </w:rPr>
+        <w:tab/>
+        <w:t>definir numeroUsuario Como Entero</w:t>
+      </w:r>
+    </w:p>
+    <w:p>
+      <w:pPr>
+        <w:rPr>
+          <w:b/>
+          <w:bCs/>
+        </w:rPr>
+      </w:pPr>
+      <w:r>
+        <w:rPr>
+          <w:b/>
+          <w:bCs/>
+        </w:rPr>
+        <w:tab/>
+        <w:t>intentos = 10</w:t>
+      </w:r>
+    </w:p>
+    <w:p>
+      <w:pPr>
+        <w:rPr>
+          <w:b/>
+          <w:bCs/>
+        </w:rPr>
+      </w:pPr>
+      <w:r>
+        <w:rPr>
+          <w:b/>
+          <w:bCs/>
+        </w:rPr>
+        <w:tab/>
+        <w:t>usuarioGano = Falso</w:t>
+      </w:r>
+    </w:p>
+    <w:p>
+      <w:pPr>
+        <w:rPr>
+          <w:b/>
+          <w:bCs/>
+        </w:rPr>
+      </w:pPr>
+      <w:r>
+        <w:rPr>
+          <w:b/>
+          <w:bCs/>
+        </w:rPr>
+        <w:tab/>
+      </w:r>
+    </w:p>
+    <w:p>
+      <w:pPr>
+        <w:rPr>
+          <w:b/>
+          <w:bCs/>
+        </w:rPr>
+      </w:pPr>
+      <w:r>
+        <w:rPr>
+          <w:b/>
+          <w:bCs/>
+        </w:rPr>
+        <w:tab/>
+        <w:t>Escribir numeroAleatorio</w:t>
+      </w:r>
+    </w:p>
+    <w:p>
+      <w:pPr>
+        <w:rPr>
+          <w:b/>
+          <w:bCs/>
+        </w:rPr>
+      </w:pPr>
+    </w:p>
+    <w:p>
+      <w:pPr>
+        <w:rPr>
+          <w:b/>
+          <w:bCs/>
+        </w:rPr>
+      </w:pPr>
+      <w:r>
+        <w:rPr>
+          <w:b/>
+          <w:bCs/>
+        </w:rPr>
+        <w:tab/>
+        <w:t>Mientras intentos &gt; 0 Hacer</w:t>
+      </w:r>
+    </w:p>
+    <w:p>
+      <w:pPr>
+        <w:rPr>
+          <w:b/>
+          <w:bCs/>
+        </w:rPr>
+      </w:pPr>
+      <w:r>
+        <w:rPr>
+          <w:b/>
+          <w:bCs/>
+        </w:rPr>
+        <w:tab/>
+      </w:r>
+      <w:r>
+        <w:rPr>
+          <w:b/>
+          <w:bCs/>
+        </w:rPr>
+        <w:tab/>
+        <w:t>Escribir "Adivina un número entre 1 y 100: "</w:t>
+      </w:r>
+    </w:p>
+    <w:p>
+      <w:pPr>
+        <w:rPr>
+          <w:b/>
+          <w:bCs/>
+        </w:rPr>
+      </w:pPr>
+      <w:r>
+        <w:rPr>
+          <w:b/>
+          <w:bCs/>
+        </w:rPr>
+        <w:tab/>
+      </w:r>
+      <w:r>
+        <w:rPr>
+          <w:b/>
+          <w:bCs/>
+        </w:rPr>
+        <w:tab/>
+        <w:t>leer numeroUsuario</w:t>
+      </w:r>
+    </w:p>
+    <w:p>
+      <w:pPr>
+        <w:rPr>
+          <w:b/>
+          <w:bCs/>
+        </w:rPr>
+      </w:pPr>
+      <w:r>
+        <w:rPr>
+          <w:b/>
+          <w:bCs/>
+        </w:rPr>
+        <w:tab/>
+      </w:r>
+      <w:r>
+        <w:rPr>
+          <w:b/>
+          <w:bCs/>
+        </w:rPr>
+        <w:tab/>
+      </w:r>
+    </w:p>
+    <w:p>
+      <w:pPr>
+        <w:rPr>
+          <w:b/>
+          <w:bCs/>
+        </w:rPr>
+      </w:pPr>
+      <w:r>
+        <w:rPr>
+          <w:b/>
+          <w:bCs/>
+        </w:rPr>
+        <w:tab/>
+      </w:r>
+      <w:r>
+        <w:rPr>
+          <w:b/>
+          <w:bCs/>
+        </w:rPr>
+        <w:tab/>
+        <w:t>Si numeroUsuario == numeroAleatorio Entonces</w:t>
+      </w:r>
+    </w:p>
+    <w:p>
+      <w:pPr>
+        <w:rPr>
+          <w:b/>
+          <w:bCs/>
+        </w:rPr>
+      </w:pPr>
+      <w:r>
+        <w:rPr>
+          <w:b/>
+          <w:bCs/>
+        </w:rPr>
+        <w:tab/>
+      </w:r>
+      <w:r>
+        <w:rPr>
+          <w:b/>
+          <w:bCs/>
+        </w:rPr>
+        <w:tab/>
+      </w:r>
+      <w:r>
+        <w:rPr>
+          <w:b/>
+          <w:bCs/>
+        </w:rPr>
+        <w:tab/>
+      </w:r>
+    </w:p>
+    <w:p>
+      <w:pPr>
+        <w:rPr>
+          <w:b/>
+          <w:bCs/>
+        </w:rPr>
+      </w:pPr>
+      <w:r>
+        <w:rPr>
+          <w:b/>
+          <w:bCs/>
+        </w:rPr>
+        <w:tab/>
+      </w:r>
+      <w:r>
+        <w:rPr>
+          <w:b/>
+          <w:bCs/>
+        </w:rPr>
+        <w:tab/>
+      </w:r>
+      <w:r>
+        <w:rPr>
+          <w:b/>
+          <w:bCs/>
+        </w:rPr>
+        <w:tab/>
+        <w:t>intentos = 0</w:t>
+      </w:r>
+    </w:p>
+    <w:p>
+      <w:pPr>
+        <w:rPr>
+          <w:b/>
+          <w:bCs/>
+        </w:rPr>
+      </w:pPr>
+      <w:r>
+        <w:rPr>
+          <w:b/>
+          <w:bCs/>
+        </w:rPr>
+        <w:tab/>
+      </w:r>
+      <w:r>
+        <w:rPr>
+          <w:b/>
+          <w:bCs/>
+        </w:rPr>
+        <w:tab/>
+      </w:r>
+      <w:r>
+        <w:rPr>
+          <w:b/>
+          <w:bCs/>
+        </w:rPr>
+        <w:tab/>
+        <w:t>usuarioGano = Verdadero</w:t>
+      </w:r>
+    </w:p>
+    <w:p>
+      <w:pPr>
+        <w:rPr>
+          <w:b/>
+          <w:bCs/>
+        </w:rPr>
+      </w:pPr>
+      <w:r>
+        <w:rPr>
+          <w:b/>
+          <w:bCs/>
+        </w:rPr>
+        <w:tab/>
+      </w:r>
+      <w:r>
+        <w:rPr>
+          <w:b/>
+          <w:bCs/>
+        </w:rPr>
+        <w:tab/>
+        <w:t>SiNo</w:t>
+      </w:r>
+    </w:p>
+    <w:p>
+      <w:pPr>
+        <w:rPr>
+          <w:b/>
+          <w:bCs/>
+        </w:rPr>
+      </w:pPr>
+      <w:r>
+        <w:rPr>
+          <w:b/>
+          <w:bCs/>
+        </w:rPr>
+        <w:lastRenderedPageBreak/>
+        <w:tab/>
+      </w:r>
+      <w:r>
+        <w:rPr>
+          <w:b/>
+          <w:bCs/>
+        </w:rPr>
+        <w:tab/>
+      </w:r>
+      <w:r>
+        <w:rPr>
+          <w:b/>
+          <w:bCs/>
+        </w:rPr>
+        <w:tab/>
+        <w:t>intentos = intentos-1</w:t>
+      </w:r>
+    </w:p>
+    <w:p>
+      <w:pPr>
+        <w:rPr>
+          <w:b/>
+          <w:bCs/>
+        </w:rPr>
+      </w:pPr>
+      <w:r>
+        <w:rPr>
+          <w:b/>
+          <w:bCs/>
+        </w:rPr>
+        <w:tab/>
+      </w:r>
+      <w:r>
+        <w:rPr>
+          <w:b/>
+          <w:bCs/>
+        </w:rPr>
+        <w:tab/>
+      </w:r>
+      <w:r>
+        <w:rPr>
+          <w:b/>
+          <w:bCs/>
+        </w:rPr>
+        <w:tab/>
+      </w:r>
+    </w:p>
+    <w:p>
+      <w:pPr>
+        <w:rPr>
+          <w:b/>
+          <w:bCs/>
+        </w:rPr>
+      </w:pPr>
+      <w:r>
+        <w:rPr>
+          <w:b/>
+          <w:bCs/>
+        </w:rPr>
+        <w:tab/>
+      </w:r>
+      <w:r>
+        <w:rPr>
+          <w:b/>
+          <w:bCs/>
+        </w:rPr>
+        <w:tab/>
+      </w:r>
+      <w:r>
+        <w:rPr>
+          <w:b/>
+          <w:bCs/>
+        </w:rPr>
+        <w:tab/>
+        <w:t>Si intentos &gt; 0 Entonces</w:t>
+      </w:r>
+    </w:p>
+    <w:p>
+      <w:pPr>
+        <w:rPr>
+          <w:b/>
+          <w:bCs/>
+        </w:rPr>
+      </w:pPr>
+      <w:r>
+        <w:rPr>
+          <w:b/>
+          <w:bCs/>
+        </w:rPr>
+        <w:tab/>
+      </w:r>
+      <w:r>
+        <w:rPr>
+          <w:b/>
+          <w:bCs/>
+        </w:rPr>
+        <w:tab/>
+      </w:r>
+      <w:r>
+        <w:rPr>
+          <w:b/>
+          <w:bCs/>
+        </w:rPr>
+        <w:tab/>
+      </w:r>
+      <w:r>
+        <w:rPr>
+          <w:b/>
+          <w:bCs/>
+        </w:rPr>
+        <w:tab/>
+        <w:t>Si numeroUsuario &gt; numeroAleatorio Entonces</w:t>
+      </w:r>
+    </w:p>
+    <w:p>
+      <w:pPr>
+        <w:rPr>
+          <w:b/>
+          <w:bCs/>
+        </w:rPr>
+      </w:pPr>
+      <w:r>
+        <w:rPr>
+          <w:b/>
+          <w:bCs/>
+        </w:rPr>
+        <w:tab/>
+      </w:r>
+      <w:r>
+        <w:rPr>
+          <w:b/>
+          <w:bCs/>
+        </w:rPr>
+        <w:tab/>
+      </w:r>
+      <w:r>
+        <w:rPr>
+          <w:b/>
+          <w:bCs/>
+        </w:rPr>
+        <w:tab/>
+      </w:r>
+      <w:r>
+        <w:rPr>
+          <w:b/>
+          <w:bCs/>
+        </w:rPr>
+        <w:tab/>
+      </w:r>
+      <w:r>
+        <w:rPr>
+          <w:b/>
+          <w:bCs/>
+        </w:rPr>
+        <w:tab/>
+        <w:t>Escribir "Intenta con un número MENOR, te quedan ", intentos, " intentos restantes"</w:t>
+      </w:r>
+    </w:p>
+    <w:p>
+      <w:pPr>
+        <w:rPr>
+          <w:b/>
+          <w:bCs/>
+        </w:rPr>
+      </w:pPr>
+      <w:r>
+        <w:rPr>
+          <w:b/>
+          <w:bCs/>
+        </w:rPr>
+        <w:tab/>
+      </w:r>
+      <w:r>
+        <w:rPr>
+          <w:b/>
+          <w:bCs/>
+        </w:rPr>
+        <w:tab/>
+      </w:r>
+      <w:r>
+        <w:rPr>
+          <w:b/>
+          <w:bCs/>
+        </w:rPr>
+        <w:tab/>
+      </w:r>
+      <w:r>
+        <w:rPr>
+          <w:b/>
+          <w:bCs/>
+        </w:rPr>
+        <w:tab/>
+        <w:t>SiNo</w:t>
+      </w:r>
+    </w:p>
+    <w:p>
+      <w:pPr>
+        <w:rPr>
+          <w:b/>
+          <w:bCs/>
+        </w:rPr>
+      </w:pPr>
+      <w:r>
+        <w:rPr>
+          <w:b/>
+          <w:bCs/>
+        </w:rPr>
+        <w:tab/>
+      </w:r>
+      <w:r>
+        <w:rPr>
+          <w:b/>
+          <w:bCs/>
+        </w:rPr>
+        <w:tab/>
+      </w:r>
+      <w:r>
+        <w:rPr>
+          <w:b/>
+          <w:bCs/>
+        </w:rPr>
+        <w:tab/>
+      </w:r>
+      <w:r>
+        <w:rPr>
+          <w:b/>
+          <w:bCs/>
+        </w:rPr>
+        <w:tab/>
+      </w:r>
+      <w:r>
+        <w:rPr>
+          <w:b/>
+          <w:bCs/>
+        </w:rPr>
+        <w:tab/>
+        <w:t>Escribir "Intenta con un número MAYOR, te quedan ", intentos, " intentos restantes"</w:t>
+      </w:r>
+    </w:p>
+    <w:p>
+      <w:pPr>
+        <w:rPr>
+          <w:b/>
+          <w:bCs/>
+        </w:rPr>
+      </w:pPr>
+      <w:r>
+        <w:rPr>
+          <w:b/>
+          <w:bCs/>
+        </w:rPr>
+        <w:tab/>
+      </w:r>
+      <w:r>
+        <w:rPr>
+          <w:b/>
+          <w:bCs/>
+        </w:rPr>
+        <w:tab/>
+      </w:r>
+      <w:r>
+        <w:rPr>
+          <w:b/>
+          <w:bCs/>
+        </w:rPr>
+        <w:tab/>
+      </w:r>
+      <w:r>
+        <w:rPr>
+          <w:b/>
+          <w:bCs/>
+        </w:rPr>
+        <w:tab/>
+        <w:t>Fin Si</w:t>
+      </w:r>
+    </w:p>
+    <w:p>
+      <w:pPr>
+        <w:rPr>
+          <w:b/>
+          <w:bCs/>
+        </w:rPr>
+      </w:pPr>
+      <w:r>
+        <w:rPr>
+          <w:b/>
+          <w:bCs/>
+        </w:rPr>
+        <w:tab/>
+      </w:r>
+      <w:r>
+        <w:rPr>
+          <w:b/>
+          <w:bCs/>
+        </w:rPr>
+        <w:tab/>
+      </w:r>
+      <w:r>
+        <w:rPr>
+          <w:b/>
+          <w:bCs/>
+        </w:rPr>
+        <w:tab/>
+        <w:t>Fin Si</w:t>
+      </w:r>
+    </w:p>
+    <w:p>
+      <w:pPr>
+        <w:rPr>
+          <w:b/>
+          <w:bCs/>
+        </w:rPr>
+      </w:pPr>
+      <w:r>
+        <w:rPr>
+          <w:b/>
+          <w:bCs/>
+        </w:rPr>
+        <w:tab/>
+      </w:r>
+      <w:r>
+        <w:rPr>
+          <w:b/>
+          <w:bCs/>
+        </w:rPr>
+        <w:tab/>
+        <w:t>Fin Si</w:t>
+      </w:r>
+    </w:p>
+    <w:p>
+      <w:pPr>
+        <w:rPr>
+          <w:b/>
+          <w:bCs/>
+        </w:rPr>
+      </w:pPr>
+      <w:r>
+        <w:rPr>
+          <w:b/>
+          <w:bCs/>
+        </w:rPr>
+        <w:tab/>
+      </w:r>
+      <w:r>
+        <w:rPr>
+          <w:b/>
+          <w:bCs/>
+        </w:rPr>
+        <w:tab/>
+      </w:r>
+    </w:p>
+    <w:p>
+      <w:pPr>
+        <w:rPr>
+          <w:b/>
+          <w:bCs/>
+        </w:rPr>
+      </w:pPr>
+      <w:r>
+        <w:rPr>
+          <w:b/>
+          <w:bCs/>
+        </w:rPr>
+        <w:tab/>
+      </w:r>
+      <w:r>
+        <w:rPr>
+          <w:b/>
+          <w:bCs/>
+        </w:rPr>
+        <w:tab/>
+      </w:r>
+    </w:p>
+    <w:p>
+      <w:pPr>
+        <w:rPr>
+          <w:b/>
+          <w:bCs/>
+        </w:rPr>
+      </w:pPr>
+      <w:r>
+        <w:rPr>
+          <w:b/>
+          <w:bCs/>
+        </w:rPr>
+        <w:tab/>
+        <w:t>Fin Mientras</w:t>
+      </w:r>
+    </w:p>
+    <w:p>
+      <w:pPr>
+        <w:rPr>
+          <w:b/>
+          <w:bCs/>
+        </w:rPr>
+      </w:pPr>
+      <w:r>
+        <w:rPr>
+          <w:b/>
+          <w:bCs/>
+        </w:rPr>
+        <w:tab/>
+      </w:r>
+    </w:p>
+    <w:p>
+      <w:pPr>
+        <w:rPr>
+          <w:b/>
+          <w:bCs/>
+        </w:rPr>
+      </w:pPr>
+      <w:r>
+        <w:rPr>
+          <w:b/>
+          <w:bCs/>
+        </w:rPr>
+        <w:tab/>
+        <w:t>Si usuarioGano Entonces</w:t>
+      </w:r>
+    </w:p>
+    <w:p>
+      <w:pPr>
+        <w:rPr>
+          <w:b/>
+          <w:bCs/>
+        </w:rPr>
+      </w:pPr>
+      <w:r>
+        <w:rPr>
+          <w:b/>
+          <w:bCs/>
+        </w:rPr>
+        <w:tab/>
+      </w:r>
+      <w:r>
+        <w:rPr>
+          <w:b/>
+          <w:bCs/>
+        </w:rPr>
+        <w:tab/>
+        <w:t>Escribir "Felicidades, haz adivinado el numero"</w:t>
+      </w:r>
+    </w:p>
+    <w:p>
+      <w:pPr>
+        <w:rPr>
+          <w:b/>
+          <w:bCs/>
+        </w:rPr>
+      </w:pPr>
+      <w:r>
+        <w:rPr>
+          <w:b/>
+          <w:bCs/>
+        </w:rPr>
+        <w:tab/>
+        <w:t>SiNo</w:t>
+      </w:r>
+    </w:p>
+    <w:p>
+      <w:pPr>
+        <w:rPr>
+          <w:b/>
+          <w:bCs/>
+        </w:rPr>
+      </w:pPr>
+      <w:r>
+        <w:rPr>
+          <w:b/>
+          <w:bCs/>
+        </w:rPr>
+        <w:tab/>
+      </w:r>
+      <w:r>
+        <w:rPr>
+          <w:b/>
+          <w:bCs/>
+        </w:rPr>
+        <w:tab/>
+        <w:t>Escribir "Se te han acabado los intentos. El número que pensaba fue ", numeroAleatorio</w:t>
+      </w:r>
+    </w:p>
+    <w:p>
+      <w:pPr>
+        <w:rPr>
+          <w:b/>
+          <w:bCs/>
+        </w:rPr>
+      </w:pPr>
+      <w:r>
+        <w:rPr>
+          <w:b/>
+          <w:bCs/>
+        </w:rPr>
+        <w:tab/>
+        <w:t>Fin Si</w:t>
+      </w:r>
+    </w:p>
+    <w:p>
+      <w:pPr>
+        <w:rPr>
+          <w:b/>
+          <w:bCs/>
+        </w:rPr>
+      </w:pPr>
+      <w:r>
+        <w:rPr>
+          <w:b/>
+          <w:bCs/>
+        </w:rPr>
+        <w:t>FinAlgoritmo</w:t>
+      </w:r>
+    </w:p>
+    <w:p>
+      <w:pPr>
+        <w:rPr>
+          <w:b/>
+          <w:bCs/>
+        </w:rPr>
+      </w:pPr>
+    </w:p>
+    <w:p>
+      <w:pPr>
+        <w:rPr>
+          <w:b/>
+          <w:bCs/>
+        </w:rPr>
+      </w:pPr>
+    </w:p>
+    <w:p>
+      <w:pPr>
+        <w:rPr>
+          <w:b/>
+          <w:bCs/>
+        </w:rPr>
+      </w:pPr>
+    </w:p>
+    <w:p>
+      <w:pPr>
+        <w:rPr>
+          <w:b/>
+          <w:bCs/>
+        </w:rPr>
+      </w:pPr>
+    </w:p>
+    <w:p>
+      <w:pPr>
+        <w:rPr>
+          <w:b/>
+          <w:bCs/>
+        </w:rPr>
+      </w:pPr>
+    </w:p>
+    <w:p>
+      <w:pPr>
+        <w:rPr>
+          <w:b/>
+          <w:bCs/>
+        </w:rPr>
+      </w:pPr>
+    </w:p>
+    <w:p>
+      <w:pPr>
+        <w:rPr>
+          <w:b/>
+          <w:bCs/>
+        </w:rPr>
+      </w:pPr>
+    </w:p>
+    <w:p>
+      <w:pPr>
+        <w:rPr>
+          <w:b/>
+          <w:bCs/>
+        </w:rPr>
+      </w:pPr>
+    </w:p>
+    <w:p>
+      <w:r>
+        <w:rPr>
+          <w:b/>
+          <w:bCs/>
+        </w:rPr>
+        <w:lastRenderedPageBreak/>
+        <w:br/>
+      </w:r>
+    </w:p>
+    <w:p>
+      <w:pPr>
+        <w:rPr>
+          <w:noProof/>
+        </w:rPr>
+      </w:pPr>
+      <w:r>
+        <w:t>Foto diagrama de flujo:</w:t>
+      </w:r>
+      <w:r>
+        <w:t xml:space="preserve"> (Me tomó 2 horas)</w:t>
+      </w:r>
+    </w:p>
+    <w:p>
+      <w:r>
+        <w:rPr>
+          <w:noProof/>
+        </w:rPr>
+        <w:drawing>
+          <wp:inline distT="0" distB="0" distL="0" distR="0" wp14:anchorId="772BA940" wp14:editId="60856F32">
+            <wp:extent cx="6400800" cy="6769100"/>
+            <wp:effectExtent l="0" t="0" r="0" b="0"/>
+            <wp:docPr id="333131931" name="Imagen 1"/>
+            <wp:cNvGraphicFramePr>
+              <a:graphicFrameLocks xmlns:a="http://schemas.openxmlformats.org/drawingml/2006/main" noChangeAspect="1"/>
+            </wp:cNvGraphicFramePr>
+            <a:graphic xmlns:a="http://schemas.openxmlformats.org/drawingml/2006/main">
+              <a:graphicData uri="http://schemas.openxmlformats.org/drawingml/2006/picture">
+                <pic:pic xmlns:pic="http://schemas.openxmlformats.org/drawingml/2006/picture">
+                  <pic:nvPicPr>
+                    <pic:cNvPr id="0" name="Picture 1"/>
+                    <pic:cNvPicPr>
+                      <a:picLocks noChangeAspect="1" noChangeArrowheads="1"/>
+                    </pic:cNvPicPr>
+                  </pic:nvPicPr>
+                  <pic:blipFill rotWithShape="1">
+                    <a:blip r:embed="rId6" cstate="print">
+                      <a:extLst>
+                        <a:ext uri="{28A0092B-C50C-407E-A947-70E740481C1C}">
+                          <a14:useLocalDpi xmlns:a14="http://schemas.microsoft.com/office/drawing/2010/main" val="0"/>
+                        </a:ext>
+                      </a:extLst>
+                    </a:blip>
+                    <a:srcRect l="60825"/>
+                    <a:stretch/>
+                  </pic:blipFill>
+                  <pic:spPr bwMode="auto">
+                    <a:xfrm>
+                      <a:off x="0" y="0"/>
+                      <a:ext cx="6444082" cy="6814872"/>
+                    </a:xfrm>
+                    <a:prstGeom prst="rect">
+                      <a:avLst/>
+                    </a:prstGeom>
+                    <a:noFill/>
+                    <a:ln>
+                      <a:noFill/>
+                    </a:ln>
+                    <a:extLst>
+                      <a:ext uri="{53640926-AAD7-44D8-BBD7-CCE9431645EC}">
+                        <a14:shadowObscured xmlns:a14="http://schemas.microsoft.com/office/drawing/2010/main"/>
+                      </a:ext>
+                    </a:extLst>
+                  </pic:spPr>
+                </pic:pic>
+              </a:graphicData>
+            </a:graphic>
+          </wp:inline>
+        </w:drawing>
+      </w:r>
+    </w:p>
+    <w:p/>
+    <w:p/>
+    <w:p/>
+    <w:p/>
+    <w:p>
+      <w:r>
+        <w:lastRenderedPageBreak/>
+        <w:t>Corrida de escritorio:</w:t>
+      </w:r>
+    </w:p>
+    <w:p>
+      <w:r>
+        <w:rPr>
+          <w:noProof/>
+        </w:rPr>
+        <w:drawing>
+          <wp:inline distT="0" distB="0" distL="0" distR="0" wp14:anchorId="5508EE8D" wp14:editId="0BCCE4FF">
+            <wp:extent cx="5400040" cy="6410296"/>
+            <wp:effectExtent l="9525" t="0" r="635" b="635"/>
+            <wp:docPr id="60885918" name="Imagen 2"/>
+            <wp:cNvGraphicFramePr>
+              <a:graphicFrameLocks xmlns:a="http://schemas.openxmlformats.org/drawingml/2006/main" noChangeAspect="1"/>
+            </wp:cNvGraphicFramePr>
+            <a:graphic xmlns:a="http://schemas.openxmlformats.org/drawingml/2006/main">
+              <a:graphicData uri="http://schemas.openxmlformats.org/drawingml/2006/picture">
+                <pic:pic xmlns:pic="http://schemas.openxmlformats.org/drawingml/2006/picture">
+                  <pic:nvPicPr>
+                    <pic:cNvPr id="0" name="Picture 2"/>
+                    <pic:cNvPicPr>
+                      <a:picLocks noChangeAspect="1" noChangeArrowheads="1"/>
+                    </pic:cNvPicPr>
+                  </pic:nvPicPr>
+                  <pic:blipFill>
+                    <a:blip r:embed="rId7">
+                      <a:extLst>
+                        <a:ext uri="{28A0092B-C50C-407E-A947-70E740481C1C}">
+                          <a14:useLocalDpi xmlns:a14="http://schemas.microsoft.com/office/drawing/2010/main" val="0"/>
+                        </a:ext>
+                      </a:extLst>
+                    </a:blip>
+                    <a:srcRect/>
+                    <a:stretch>
+                      <a:fillRect/>
+                    </a:stretch>
+                  </pic:blipFill>
+                  <pic:spPr bwMode="auto">
+                    <a:xfrm rot="16200000">
+                      <a:off x="0" y="0"/>
+                      <a:ext cx="5404024" cy="6415025"/>
+                    </a:xfrm>
+                    <a:prstGeom prst="rect">
+                      <a:avLst/>
+                    </a:prstGeom>
+                    <a:noFill/>
+                    <a:ln>
+                      <a:noFill/>
+                    </a:ln>
                   </pic:spPr>
                 </pic:pic>
               </a:graphicData>
@@ -775,4 +1909,16 @@
     </a:ext>
   </a:extLst>
 </a:theme>
+</file>
+
+<file path=customXml/item1.xml><?xml version="1.0" encoding="utf-8"?>
+<b:Sources xmlns:b="http://schemas.openxmlformats.org/officeDocument/2006/bibliography" xmlns="http://schemas.openxmlformats.org/officeDocument/2006/bibliography" SelectedStyle="\APASixthEditionOfficeOnline.xsl" StyleName="APA" Version="6"/>
+</file>
+
+<file path=customXml/itemProps1.xml><?xml version="1.0" encoding="utf-8"?>
+<ds:datastoreItem xmlns:ds="http://schemas.openxmlformats.org/officeDocument/2006/customXml" ds:itemID="{D3857521-F822-423A-94D8-7D420650674F}">
+  <ds:schemaRefs>
+    <ds:schemaRef ds:uri="http://schemas.openxmlformats.org/officeDocument/2006/bibliography"/>
+  </ds:schemaRefs>
+</ds:datastoreItem>
 </file>
</xml_diff>